<commit_message>
Ouptut status and options; fix docx handling of tabs and line breaks
</commit_message>
<xml_diff>
--- a/G2RModel/Resources/stylesFile.docx
+++ b/G2RModel/Resources/stylesFile.docx
@@ -32,15 +32,7 @@
         <w:pStyle w:val="MainPersonText"/>
       </w:pPr>
       <w:r>
-        <w:t xml:space="preserve">The first paragraph under a </w:t>
-      </w:r>
-      <w:proofErr w:type="spellStart"/>
-      <w:r>
-        <w:t>heading</w:t>
-      </w:r>
-      <w:proofErr w:type="spellEnd"/>
-      <w:r>
-        <w:t xml:space="preserve"> is set flush left. The Word style is “Normal.”</w:t>
+        <w:t>The first paragraph under a heading is set flush left. The Word style is “Normal.”</w:t>
       </w:r>
     </w:p>
     <w:p>
@@ -59,23 +51,7 @@
         </w:rPr>
       </w:pPr>
       <w:r>
-        <w:t xml:space="preserve">Here is another paragraph styled with “Body Text Indent.” To learn </w:t>
-      </w:r>
-      <w:proofErr w:type="gramStart"/>
-      <w:r>
-        <w:t>more</w:t>
-      </w:r>
-      <w:proofErr w:type="gramEnd"/>
-      <w:r>
-        <w:t xml:space="preserve"> </w:t>
-      </w:r>
-      <w:proofErr w:type="spellStart"/>
-      <w:r>
-        <w:t>abut</w:t>
-      </w:r>
-      <w:proofErr w:type="spellEnd"/>
-      <w:r>
-        <w:t xml:space="preserve"> how to write content into </w:t>
+        <w:t xml:space="preserve">Here is another paragraph styled with “Body Text Indent.” To learn more abut how to write content into </w:t>
       </w:r>
       <w:r>
         <w:rPr>
@@ -120,15 +96,7 @@
         <w:pStyle w:val="Quotation"/>
       </w:pPr>
       <w:r>
-        <w:t xml:space="preserve">For extracted material, usually something that will be five lines of text or more, you might want to use this “Quotation” style, which indents left and right and puts the extract in a smaller typeface. </w:t>
-      </w:r>
-      <w:proofErr w:type="gramStart"/>
-      <w:r>
-        <w:t>Don’t</w:t>
-      </w:r>
-      <w:proofErr w:type="gramEnd"/>
-      <w:r>
-        <w:t xml:space="preserve"> use quotation marks. </w:t>
+        <w:t xml:space="preserve">For extracted material, usually something that will be five lines of text or more, you might want to use this “Quotation” style, which indents left and right and puts the extract in a smaller typeface. Don’t use quotation marks. </w:t>
       </w:r>
     </w:p>
     <w:p>
@@ -162,16 +130,8 @@
         <w:rPr>
           <w:rStyle w:val="MainPerson"/>
         </w:rPr>
-        <w:t xml:space="preserve"> </w:t>
-      </w:r>
-      <w:proofErr w:type="spellStart"/>
-      <w:r>
-        <w:rPr>
-          <w:rStyle w:val="MainPerson"/>
-        </w:rPr>
-        <w:t>Lastname</w:t>
-      </w:r>
-      <w:proofErr w:type="spellEnd"/>
+        <w:t xml:space="preserve"> Lastname</w:t>
+      </w:r>
       <w:r>
         <w:t>, usually in small caps, in “Main Person” character style. If you select the name and click “Main Person,” the style will be applied. The entire paragraph, though, is “Normal.”</w:t>
       </w:r>
@@ -198,14 +158,7 @@
       </w:pPr>
       <w:r>
         <w:tab/>
-      </w:r>
-      <w:proofErr w:type="spellStart"/>
-      <w:r>
-        <w:t>i</w:t>
-      </w:r>
-      <w:proofErr w:type="spellEnd"/>
-      <w:r>
-        <w:t>.</w:t>
+        <w:t>i.</w:t>
       </w:r>
       <w:r>
         <w:tab/>
@@ -371,6 +324,14 @@
     <w:p>
       <w:r>
         <w:t>You will find a few other styles in this document that you might like to use. To save it as a blank template, delete all the content here and save it under a new name, such as “blank Register template.” Then begin writing and save your document under a new name.</w:t>
+      </w:r>
+    </w:p>
+    <w:p>
+      <w:pPr>
+        <w:pStyle w:val="ReportInfo"/>
+      </w:pPr>
+      <w:r>
+        <w:t>Added for Ged2Reg.</w:t>
       </w:r>
     </w:p>
     <w:p/>
@@ -410,23 +371,15 @@
           <w:sz w:val="20"/>
           <w:szCs w:val="16"/>
         </w:rPr>
-        <w:t xml:space="preserve">(Boston: NEHGS, 2014). Thanks to Helen </w:t>
-      </w:r>
-      <w:proofErr w:type="spellStart"/>
+        <w:t xml:space="preserve">(Boston: NEHGS, 2014). Thanks to Helen Schatvet Ullmann, who inspired these instructions with her helpful online article “Register Style Template: A Template and Suggestions for Writing in </w:t>
+      </w:r>
       <w:r>
         <w:rPr>
           <w:sz w:val="20"/>
           <w:szCs w:val="16"/>
         </w:rPr>
-        <w:t>Schatvet</w:t>
-      </w:r>
-      <w:proofErr w:type="spellEnd"/>
-      <w:r>
-        <w:rPr>
-          <w:sz w:val="20"/>
-          <w:szCs w:val="16"/>
-        </w:rPr>
-        <w:t xml:space="preserve"> Ullmann, who inspired these instructions with her helpful online article “Register Style Template: A Template and Suggestions for Writing in Register Style in Microsoft Word,” online at AmericanAncestors.org/register-template. This footnote text style is applied automatically.</w:t>
+        <w:lastRenderedPageBreak/>
+        <w:t>Register Style in Microsoft Word,” online at AmericanAncestors.org/register-template. This footnote text style is applied automatically.</w:t>
       </w:r>
     </w:p>
     <w:sectPr>
@@ -707,7 +660,7 @@
   <w:abstractNum w:abstractNumId="1" w15:restartNumberingAfterBreak="0">
     <w:nsid w:val="FFFFFF7C"/>
     <w:multiLevelType w:val="singleLevel"/>
-    <w:tmpl w:val="B7CA43D0"/>
+    <w:tmpl w:val="457E6E4C"/>
     <w:lvl w:ilvl="0">
       <w:start w:val="1"/>
       <w:numFmt w:val="decimal"/>
@@ -724,7 +677,7 @@
   <w:abstractNum w:abstractNumId="2" w15:restartNumberingAfterBreak="0">
     <w:nsid w:val="FFFFFF7D"/>
     <w:multiLevelType w:val="singleLevel"/>
-    <w:tmpl w:val="6F6CF710"/>
+    <w:tmpl w:val="BA26D704"/>
     <w:lvl w:ilvl="0">
       <w:start w:val="1"/>
       <w:numFmt w:val="decimal"/>
@@ -741,7 +694,7 @@
   <w:abstractNum w:abstractNumId="3" w15:restartNumberingAfterBreak="0">
     <w:nsid w:val="FFFFFF7E"/>
     <w:multiLevelType w:val="singleLevel"/>
-    <w:tmpl w:val="C7FA63E2"/>
+    <w:tmpl w:val="900A60EC"/>
     <w:lvl w:ilvl="0">
       <w:start w:val="1"/>
       <w:numFmt w:val="decimal"/>
@@ -758,7 +711,7 @@
   <w:abstractNum w:abstractNumId="4" w15:restartNumberingAfterBreak="0">
     <w:nsid w:val="FFFFFF7F"/>
     <w:multiLevelType w:val="singleLevel"/>
-    <w:tmpl w:val="70445ABA"/>
+    <w:tmpl w:val="B48E19F8"/>
     <w:lvl w:ilvl="0">
       <w:start w:val="1"/>
       <w:numFmt w:val="decimal"/>
@@ -775,7 +728,7 @@
   <w:abstractNum w:abstractNumId="5" w15:restartNumberingAfterBreak="0">
     <w:nsid w:val="FFFFFF80"/>
     <w:multiLevelType w:val="singleLevel"/>
-    <w:tmpl w:val="37121180"/>
+    <w:tmpl w:val="01EADB9A"/>
     <w:lvl w:ilvl="0">
       <w:start w:val="1"/>
       <w:numFmt w:val="bullet"/>
@@ -795,7 +748,7 @@
   <w:abstractNum w:abstractNumId="6" w15:restartNumberingAfterBreak="0">
     <w:nsid w:val="FFFFFF81"/>
     <w:multiLevelType w:val="singleLevel"/>
-    <w:tmpl w:val="3BDE2ACA"/>
+    <w:tmpl w:val="7B8C415E"/>
     <w:lvl w:ilvl="0">
       <w:start w:val="1"/>
       <w:numFmt w:val="bullet"/>
@@ -815,7 +768,7 @@
   <w:abstractNum w:abstractNumId="7" w15:restartNumberingAfterBreak="0">
     <w:nsid w:val="FFFFFF82"/>
     <w:multiLevelType w:val="singleLevel"/>
-    <w:tmpl w:val="CF129C20"/>
+    <w:tmpl w:val="980C9E1E"/>
     <w:lvl w:ilvl="0">
       <w:start w:val="1"/>
       <w:numFmt w:val="bullet"/>
@@ -835,7 +788,7 @@
   <w:abstractNum w:abstractNumId="8" w15:restartNumberingAfterBreak="0">
     <w:nsid w:val="FFFFFF83"/>
     <w:multiLevelType w:val="singleLevel"/>
-    <w:tmpl w:val="D9702D20"/>
+    <w:tmpl w:val="D9DC81D0"/>
     <w:lvl w:ilvl="0">
       <w:start w:val="1"/>
       <w:numFmt w:val="bullet"/>
@@ -855,7 +808,7 @@
   <w:abstractNum w:abstractNumId="9" w15:restartNumberingAfterBreak="0">
     <w:nsid w:val="FFFFFF88"/>
     <w:multiLevelType w:val="singleLevel"/>
-    <w:tmpl w:val="A7EEC45C"/>
+    <w:tmpl w:val="1DE2BF4E"/>
     <w:lvl w:ilvl="0">
       <w:start w:val="1"/>
       <w:numFmt w:val="decimal"/>
@@ -872,7 +825,7 @@
   <w:abstractNum w:abstractNumId="10" w15:restartNumberingAfterBreak="0">
     <w:nsid w:val="FFFFFF89"/>
     <w:multiLevelType w:val="singleLevel"/>
-    <w:tmpl w:val="DA7A37E0"/>
+    <w:tmpl w:val="0E84348A"/>
     <w:lvl w:ilvl="0">
       <w:start w:val="1"/>
       <w:numFmt w:val="bullet"/>
@@ -1893,6 +1846,20 @@
       <w:sz w:val="24"/>
     </w:rPr>
   </w:style>
+  <w:style w:type="paragraph" w:customStyle="1" w:styleId="ReportInfo">
+    <w:name w:val="ReportInfo"/>
+    <w:basedOn w:val="Normal"/>
+    <w:qFormat/>
+    <w:rsid w:val="002D44AC"/>
+    <w:pPr>
+      <w:ind w:firstLine="360"/>
+      <w:jc w:val="left"/>
+    </w:pPr>
+    <w:rPr>
+      <w:rFonts w:ascii="Courier New" w:hAnsi="Courier New"/>
+      <w:sz w:val="20"/>
+    </w:rPr>
+  </w:style>
 </w:styles>
 </file>
 

</xml_diff>

<commit_message>
Progress on ancestry: working on KidsAlt style
</commit_message>
<xml_diff>
--- a/G2RModel/Resources/stylesFile.docx
+++ b/G2RModel/Resources/stylesFile.docx
@@ -291,7 +291,7 @@
     </w:p>
     <w:p>
       <w:pPr>
-        <w:pStyle w:val="Kids"/>
+        <w:pStyle w:val="KidsAlt"/>
       </w:pPr>
       <w:r>
         <w:t>3</w:t>
@@ -324,14 +324,6 @@
     <w:p>
       <w:r>
         <w:t>You will find a few other styles in this document that you might like to use. To save it as a blank template, delete all the content here and save it under a new name, such as “blank Register template.” Then begin writing and save your document under a new name.</w:t>
-      </w:r>
-    </w:p>
-    <w:p>
-      <w:pPr>
-        <w:pStyle w:val="ReportInfo"/>
-      </w:pPr>
-      <w:r>
-        <w:t>Added for Ged2Reg.</w:t>
       </w:r>
     </w:p>
     <w:p/>
@@ -371,15 +363,7 @@
           <w:sz w:val="20"/>
           <w:szCs w:val="16"/>
         </w:rPr>
-        <w:t xml:space="preserve">(Boston: NEHGS, 2014). Thanks to Helen Schatvet Ullmann, who inspired these instructions with her helpful online article “Register Style Template: A Template and Suggestions for Writing in </w:t>
-      </w:r>
-      <w:r>
-        <w:rPr>
-          <w:sz w:val="20"/>
-          <w:szCs w:val="16"/>
-        </w:rPr>
-        <w:lastRenderedPageBreak/>
-        <w:t>Register Style in Microsoft Word,” online at AmericanAncestors.org/register-template. This footnote text style is applied automatically.</w:t>
+        <w:t>(Boston: NEHGS, 2014). Thanks to Helen Schatvet Ullmann, who inspired these instructions with her helpful online article “Register Style Template: A Template and Suggestions for Writing in Register Style in Microsoft Word,” online at AmericanAncestors.org/register-template. This footnote text style is applied automatically.</w:t>
       </w:r>
     </w:p>
     <w:sectPr>
@@ -660,7 +644,7 @@
   <w:abstractNum w:abstractNumId="1" w15:restartNumberingAfterBreak="0">
     <w:nsid w:val="FFFFFF7C"/>
     <w:multiLevelType w:val="singleLevel"/>
-    <w:tmpl w:val="457E6E4C"/>
+    <w:tmpl w:val="BC6C0830"/>
     <w:lvl w:ilvl="0">
       <w:start w:val="1"/>
       <w:numFmt w:val="decimal"/>
@@ -677,7 +661,7 @@
   <w:abstractNum w:abstractNumId="2" w15:restartNumberingAfterBreak="0">
     <w:nsid w:val="FFFFFF7D"/>
     <w:multiLevelType w:val="singleLevel"/>
-    <w:tmpl w:val="BA26D704"/>
+    <w:tmpl w:val="56E045D0"/>
     <w:lvl w:ilvl="0">
       <w:start w:val="1"/>
       <w:numFmt w:val="decimal"/>
@@ -694,7 +678,7 @@
   <w:abstractNum w:abstractNumId="3" w15:restartNumberingAfterBreak="0">
     <w:nsid w:val="FFFFFF7E"/>
     <w:multiLevelType w:val="singleLevel"/>
-    <w:tmpl w:val="900A60EC"/>
+    <w:tmpl w:val="CB8413E4"/>
     <w:lvl w:ilvl="0">
       <w:start w:val="1"/>
       <w:numFmt w:val="decimal"/>
@@ -711,7 +695,7 @@
   <w:abstractNum w:abstractNumId="4" w15:restartNumberingAfterBreak="0">
     <w:nsid w:val="FFFFFF7F"/>
     <w:multiLevelType w:val="singleLevel"/>
-    <w:tmpl w:val="B48E19F8"/>
+    <w:tmpl w:val="A48AF5BC"/>
     <w:lvl w:ilvl="0">
       <w:start w:val="1"/>
       <w:numFmt w:val="decimal"/>
@@ -728,7 +712,7 @@
   <w:abstractNum w:abstractNumId="5" w15:restartNumberingAfterBreak="0">
     <w:nsid w:val="FFFFFF80"/>
     <w:multiLevelType w:val="singleLevel"/>
-    <w:tmpl w:val="01EADB9A"/>
+    <w:tmpl w:val="3DEA90DA"/>
     <w:lvl w:ilvl="0">
       <w:start w:val="1"/>
       <w:numFmt w:val="bullet"/>
@@ -748,7 +732,7 @@
   <w:abstractNum w:abstractNumId="6" w15:restartNumberingAfterBreak="0">
     <w:nsid w:val="FFFFFF81"/>
     <w:multiLevelType w:val="singleLevel"/>
-    <w:tmpl w:val="7B8C415E"/>
+    <w:tmpl w:val="7FDA349A"/>
     <w:lvl w:ilvl="0">
       <w:start w:val="1"/>
       <w:numFmt w:val="bullet"/>
@@ -768,7 +752,7 @@
   <w:abstractNum w:abstractNumId="7" w15:restartNumberingAfterBreak="0">
     <w:nsid w:val="FFFFFF82"/>
     <w:multiLevelType w:val="singleLevel"/>
-    <w:tmpl w:val="980C9E1E"/>
+    <w:tmpl w:val="8050FDE2"/>
     <w:lvl w:ilvl="0">
       <w:start w:val="1"/>
       <w:numFmt w:val="bullet"/>
@@ -788,7 +772,7 @@
   <w:abstractNum w:abstractNumId="8" w15:restartNumberingAfterBreak="0">
     <w:nsid w:val="FFFFFF83"/>
     <w:multiLevelType w:val="singleLevel"/>
-    <w:tmpl w:val="D9DC81D0"/>
+    <w:tmpl w:val="64245502"/>
     <w:lvl w:ilvl="0">
       <w:start w:val="1"/>
       <w:numFmt w:val="bullet"/>
@@ -808,7 +792,7 @@
   <w:abstractNum w:abstractNumId="9" w15:restartNumberingAfterBreak="0">
     <w:nsid w:val="FFFFFF88"/>
     <w:multiLevelType w:val="singleLevel"/>
-    <w:tmpl w:val="1DE2BF4E"/>
+    <w:tmpl w:val="7E60AA58"/>
     <w:lvl w:ilvl="0">
       <w:start w:val="1"/>
       <w:numFmt w:val="decimal"/>
@@ -825,7 +809,7 @@
   <w:abstractNum w:abstractNumId="10" w15:restartNumberingAfterBreak="0">
     <w:nsid w:val="FFFFFF89"/>
     <w:multiLevelType w:val="singleLevel"/>
-    <w:tmpl w:val="0E84348A"/>
+    <w:tmpl w:val="DECAA0F6"/>
     <w:lvl w:ilvl="0">
       <w:start w:val="1"/>
       <w:numFmt w:val="bullet"/>
@@ -1846,19 +1830,20 @@
       <w:sz w:val="24"/>
     </w:rPr>
   </w:style>
-  <w:style w:type="paragraph" w:customStyle="1" w:styleId="ReportInfo">
-    <w:name w:val="ReportInfo"/>
-    <w:basedOn w:val="Normal"/>
+  <w:style w:type="paragraph" w:customStyle="1" w:styleId="KidsAlt">
+    <w:name w:val="KidsAlt"/>
+    <w:basedOn w:val="Kids"/>
     <w:qFormat/>
-    <w:rsid w:val="002D44AC"/>
-    <w:pPr>
-      <w:ind w:firstLine="360"/>
-      <w:jc w:val="left"/>
-    </w:pPr>
-    <w:rPr>
-      <w:rFonts w:ascii="Courier New" w:hAnsi="Courier New"/>
-      <w:sz w:val="20"/>
-    </w:rPr>
+    <w:rsid w:val="00BA3EC7"/>
+    <w:pPr>
+      <w:tabs>
+        <w:tab w:val="clear" w:pos="576"/>
+        <w:tab w:val="clear" w:pos="720"/>
+        <w:tab w:val="right" w:pos="936"/>
+        <w:tab w:val="left" w:pos="1080"/>
+      </w:tabs>
+      <w:ind w:left="1080" w:hanging="1080"/>
+    </w:pPr>
   </w:style>
 </w:styles>
 </file>

</xml_diff>

<commit_message>
Notes: don't duplicate in ancestor report, distinct style; minimized option (progress)
</commit_message>
<xml_diff>
--- a/G2RModel/Resources/stylesFile.docx
+++ b/G2RModel/Resources/stylesFile.docx
@@ -337,6 +337,14 @@
     <w:p>
       <w:r>
         <w:t>You will find a few other styles in this document that you might like to use. To save it as a blank template, delete all the content here and save it under a new name, such as “blank Register template.” Then begin writing and save your document under a new name.</w:t>
+      </w:r>
+    </w:p>
+    <w:p>
+      <w:pPr>
+        <w:pStyle w:val="BodyTextNotes"/>
+      </w:pPr>
+      <w:r>
+        <w:t xml:space="preserve">This is the style for notes. </w:t>
       </w:r>
     </w:p>
     <w:p>
@@ -665,7 +673,7 @@
   <w:abstractNum w:abstractNumId="1" w15:restartNumberingAfterBreak="0">
     <w:nsid w:val="FFFFFF7C"/>
     <w:multiLevelType w:val="singleLevel"/>
-    <w:tmpl w:val="FE1056E2"/>
+    <w:tmpl w:val="D5D04436"/>
     <w:lvl w:ilvl="0">
       <w:start w:val="1"/>
       <w:numFmt w:val="decimal"/>
@@ -682,7 +690,7 @@
   <w:abstractNum w:abstractNumId="2" w15:restartNumberingAfterBreak="0">
     <w:nsid w:val="FFFFFF7D"/>
     <w:multiLevelType w:val="singleLevel"/>
-    <w:tmpl w:val="EE0256CA"/>
+    <w:tmpl w:val="2C32C7BA"/>
     <w:lvl w:ilvl="0">
       <w:start w:val="1"/>
       <w:numFmt w:val="decimal"/>
@@ -699,7 +707,7 @@
   <w:abstractNum w:abstractNumId="3" w15:restartNumberingAfterBreak="0">
     <w:nsid w:val="FFFFFF7E"/>
     <w:multiLevelType w:val="singleLevel"/>
-    <w:tmpl w:val="67F6D5EA"/>
+    <w:tmpl w:val="4F061ADE"/>
     <w:lvl w:ilvl="0">
       <w:start w:val="1"/>
       <w:numFmt w:val="decimal"/>
@@ -716,7 +724,7 @@
   <w:abstractNum w:abstractNumId="4" w15:restartNumberingAfterBreak="0">
     <w:nsid w:val="FFFFFF7F"/>
     <w:multiLevelType w:val="singleLevel"/>
-    <w:tmpl w:val="614C27C8"/>
+    <w:tmpl w:val="D652B738"/>
     <w:lvl w:ilvl="0">
       <w:start w:val="1"/>
       <w:numFmt w:val="decimal"/>
@@ -733,7 +741,7 @@
   <w:abstractNum w:abstractNumId="5" w15:restartNumberingAfterBreak="0">
     <w:nsid w:val="FFFFFF80"/>
     <w:multiLevelType w:val="singleLevel"/>
-    <w:tmpl w:val="CC7A20C2"/>
+    <w:tmpl w:val="880A61C0"/>
     <w:lvl w:ilvl="0">
       <w:start w:val="1"/>
       <w:numFmt w:val="bullet"/>
@@ -753,7 +761,7 @@
   <w:abstractNum w:abstractNumId="6" w15:restartNumberingAfterBreak="0">
     <w:nsid w:val="FFFFFF81"/>
     <w:multiLevelType w:val="singleLevel"/>
-    <w:tmpl w:val="17E4EEAC"/>
+    <w:tmpl w:val="114C1218"/>
     <w:lvl w:ilvl="0">
       <w:start w:val="1"/>
       <w:numFmt w:val="bullet"/>
@@ -773,7 +781,7 @@
   <w:abstractNum w:abstractNumId="7" w15:restartNumberingAfterBreak="0">
     <w:nsid w:val="FFFFFF82"/>
     <w:multiLevelType w:val="singleLevel"/>
-    <w:tmpl w:val="6756E600"/>
+    <w:tmpl w:val="BE60067C"/>
     <w:lvl w:ilvl="0">
       <w:start w:val="1"/>
       <w:numFmt w:val="bullet"/>
@@ -793,7 +801,7 @@
   <w:abstractNum w:abstractNumId="8" w15:restartNumberingAfterBreak="0">
     <w:nsid w:val="FFFFFF83"/>
     <w:multiLevelType w:val="singleLevel"/>
-    <w:tmpl w:val="AB0A1F26"/>
+    <w:tmpl w:val="E4CAADD8"/>
     <w:lvl w:ilvl="0">
       <w:start w:val="1"/>
       <w:numFmt w:val="bullet"/>
@@ -813,7 +821,7 @@
   <w:abstractNum w:abstractNumId="9" w15:restartNumberingAfterBreak="0">
     <w:nsid w:val="FFFFFF88"/>
     <w:multiLevelType w:val="singleLevel"/>
-    <w:tmpl w:val="085E5392"/>
+    <w:tmpl w:val="80666422"/>
     <w:lvl w:ilvl="0">
       <w:start w:val="1"/>
       <w:numFmt w:val="decimal"/>
@@ -830,7 +838,7 @@
   <w:abstractNum w:abstractNumId="10" w15:restartNumberingAfterBreak="0">
     <w:nsid w:val="FFFFFF89"/>
     <w:multiLevelType w:val="singleLevel"/>
-    <w:tmpl w:val="9C8E79FE"/>
+    <w:tmpl w:val="C4FECE40"/>
     <w:lvl w:ilvl="0">
       <w:start w:val="1"/>
       <w:numFmt w:val="bullet"/>
@@ -1897,6 +1905,19 @@
       <w:spacing w:before="0"/>
     </w:pPr>
   </w:style>
+  <w:style w:type="paragraph" w:customStyle="1" w:styleId="BodyTextNotes">
+    <w:name w:val="BodyTextNotes"/>
+    <w:basedOn w:val="BodyTextIndent"/>
+    <w:qFormat/>
+    <w:rsid w:val="006610FA"/>
+    <w:pPr>
+      <w:spacing w:line="220" w:lineRule="atLeast"/>
+      <w:ind w:firstLine="0"/>
+    </w:pPr>
+    <w:rPr>
+      <w:sz w:val="22"/>
+    </w:rPr>
+  </w:style>
 </w:styles>
 </file>
 

</xml_diff>

<commit_message>
Small fixes: make dividers conditional; style for stats info in docx
</commit_message>
<xml_diff>
--- a/G2RModel/Resources/stylesFile.docx
+++ b/G2RModel/Resources/stylesFile.docx
@@ -355,6 +355,24 @@
         <w:lastRenderedPageBreak/>
         <w:t>Generation 3</w:t>
       </w:r>
+    </w:p>
+    <w:p>
+      <w:pPr>
+        <w:pStyle w:val="MainPersonText"/>
+      </w:pPr>
+    </w:p>
+    <w:p>
+      <w:pPr>
+        <w:pStyle w:val="ReportInfo"/>
+      </w:pPr>
+      <w:r>
+        <w:t xml:space="preserve">This is used for Report Info section. </w:t>
+      </w:r>
+    </w:p>
+    <w:p>
+      <w:pPr>
+        <w:pStyle w:val="BodyTextIndent"/>
+      </w:pPr>
     </w:p>
     <w:p>
       <w:pPr>
@@ -673,7 +691,7 @@
   <w:abstractNum w:abstractNumId="1" w15:restartNumberingAfterBreak="0">
     <w:nsid w:val="FFFFFF7C"/>
     <w:multiLevelType w:val="singleLevel"/>
-    <w:tmpl w:val="D5D04436"/>
+    <w:tmpl w:val="2AE29ED8"/>
     <w:lvl w:ilvl="0">
       <w:start w:val="1"/>
       <w:numFmt w:val="decimal"/>
@@ -690,7 +708,7 @@
   <w:abstractNum w:abstractNumId="2" w15:restartNumberingAfterBreak="0">
     <w:nsid w:val="FFFFFF7D"/>
     <w:multiLevelType w:val="singleLevel"/>
-    <w:tmpl w:val="2C32C7BA"/>
+    <w:tmpl w:val="DB96CAC2"/>
     <w:lvl w:ilvl="0">
       <w:start w:val="1"/>
       <w:numFmt w:val="decimal"/>
@@ -707,7 +725,7 @@
   <w:abstractNum w:abstractNumId="3" w15:restartNumberingAfterBreak="0">
     <w:nsid w:val="FFFFFF7E"/>
     <w:multiLevelType w:val="singleLevel"/>
-    <w:tmpl w:val="4F061ADE"/>
+    <w:tmpl w:val="C15C7714"/>
     <w:lvl w:ilvl="0">
       <w:start w:val="1"/>
       <w:numFmt w:val="decimal"/>
@@ -724,7 +742,7 @@
   <w:abstractNum w:abstractNumId="4" w15:restartNumberingAfterBreak="0">
     <w:nsid w:val="FFFFFF7F"/>
     <w:multiLevelType w:val="singleLevel"/>
-    <w:tmpl w:val="D652B738"/>
+    <w:tmpl w:val="D6980C6A"/>
     <w:lvl w:ilvl="0">
       <w:start w:val="1"/>
       <w:numFmt w:val="decimal"/>
@@ -741,7 +759,7 @@
   <w:abstractNum w:abstractNumId="5" w15:restartNumberingAfterBreak="0">
     <w:nsid w:val="FFFFFF80"/>
     <w:multiLevelType w:val="singleLevel"/>
-    <w:tmpl w:val="880A61C0"/>
+    <w:tmpl w:val="85F8FF8A"/>
     <w:lvl w:ilvl="0">
       <w:start w:val="1"/>
       <w:numFmt w:val="bullet"/>
@@ -761,7 +779,7 @@
   <w:abstractNum w:abstractNumId="6" w15:restartNumberingAfterBreak="0">
     <w:nsid w:val="FFFFFF81"/>
     <w:multiLevelType w:val="singleLevel"/>
-    <w:tmpl w:val="114C1218"/>
+    <w:tmpl w:val="583E99B6"/>
     <w:lvl w:ilvl="0">
       <w:start w:val="1"/>
       <w:numFmt w:val="bullet"/>
@@ -781,7 +799,7 @@
   <w:abstractNum w:abstractNumId="7" w15:restartNumberingAfterBreak="0">
     <w:nsid w:val="FFFFFF82"/>
     <w:multiLevelType w:val="singleLevel"/>
-    <w:tmpl w:val="BE60067C"/>
+    <w:tmpl w:val="A7B09DE2"/>
     <w:lvl w:ilvl="0">
       <w:start w:val="1"/>
       <w:numFmt w:val="bullet"/>
@@ -801,7 +819,7 @@
   <w:abstractNum w:abstractNumId="8" w15:restartNumberingAfterBreak="0">
     <w:nsid w:val="FFFFFF83"/>
     <w:multiLevelType w:val="singleLevel"/>
-    <w:tmpl w:val="E4CAADD8"/>
+    <w:tmpl w:val="A1FE317C"/>
     <w:lvl w:ilvl="0">
       <w:start w:val="1"/>
       <w:numFmt w:val="bullet"/>
@@ -821,7 +839,7 @@
   <w:abstractNum w:abstractNumId="9" w15:restartNumberingAfterBreak="0">
     <w:nsid w:val="FFFFFF88"/>
     <w:multiLevelType w:val="singleLevel"/>
-    <w:tmpl w:val="80666422"/>
+    <w:tmpl w:val="ECFC226C"/>
     <w:lvl w:ilvl="0">
       <w:start w:val="1"/>
       <w:numFmt w:val="decimal"/>
@@ -838,7 +856,7 @@
   <w:abstractNum w:abstractNumId="10" w15:restartNumberingAfterBreak="0">
     <w:nsid w:val="FFFFFF89"/>
     <w:multiLevelType w:val="singleLevel"/>
-    <w:tmpl w:val="C4FECE40"/>
+    <w:tmpl w:val="5BB45EDC"/>
     <w:lvl w:ilvl="0">
       <w:start w:val="1"/>
       <w:numFmt w:val="bullet"/>
@@ -1918,6 +1936,19 @@
       <w:sz w:val="22"/>
     </w:rPr>
   </w:style>
+  <w:style w:type="paragraph" w:customStyle="1" w:styleId="ReportInfo">
+    <w:name w:val="ReportInfo"/>
+    <w:basedOn w:val="BodyTextIndent"/>
+    <w:qFormat/>
+    <w:rsid w:val="00444017"/>
+    <w:pPr>
+      <w:jc w:val="left"/>
+    </w:pPr>
+    <w:rPr>
+      <w:rFonts w:ascii="Courier New" w:hAnsi="Courier New"/>
+      <w:sz w:val="20"/>
+    </w:rPr>
+  </w:style>
 </w:styles>
 </file>
 

</xml_diff>

<commit_message>
Revert notes to indent first lines
</commit_message>
<xml_diff>
--- a/G2RModel/Resources/stylesFile.docx
+++ b/G2RModel/Resources/stylesFile.docx
@@ -32,7 +32,15 @@
         <w:pStyle w:val="MainPersonText"/>
       </w:pPr>
       <w:r>
-        <w:t>The first paragraph under a heading is set flush left. The Word style is “Normal.”</w:t>
+        <w:t xml:space="preserve">The first paragraph under a </w:t>
+      </w:r>
+      <w:proofErr w:type="spellStart"/>
+      <w:r>
+        <w:t>heading</w:t>
+      </w:r>
+      <w:proofErr w:type="spellEnd"/>
+      <w:r>
+        <w:t xml:space="preserve"> is set flush left. The Word style is “Normal.”</w:t>
       </w:r>
     </w:p>
     <w:p>
@@ -51,7 +59,15 @@
         </w:rPr>
       </w:pPr>
       <w:r>
-        <w:t xml:space="preserve">Here is another paragraph styled with “Body Text Indent.” To learn more abut how to write content into </w:t>
+        <w:t xml:space="preserve">Here is another paragraph styled with “Body Text Indent.” To learn more </w:t>
+      </w:r>
+      <w:proofErr w:type="spellStart"/>
+      <w:r>
+        <w:t>abut</w:t>
+      </w:r>
+      <w:proofErr w:type="spellEnd"/>
+      <w:r>
+        <w:t xml:space="preserve"> how to write content into </w:t>
       </w:r>
       <w:r>
         <w:rPr>
@@ -130,8 +146,16 @@
         <w:rPr>
           <w:rStyle w:val="MainPerson"/>
         </w:rPr>
-        <w:t xml:space="preserve"> Lastname</w:t>
-      </w:r>
+        <w:t xml:space="preserve"> </w:t>
+      </w:r>
+      <w:proofErr w:type="spellStart"/>
+      <w:r>
+        <w:rPr>
+          <w:rStyle w:val="MainPerson"/>
+        </w:rPr>
+        <w:t>Lastname</w:t>
+      </w:r>
+      <w:proofErr w:type="spellEnd"/>
       <w:r>
         <w:t>, usually in small caps, in “Main Person” character style. If you select the name and click “Main Person,” the style will be applied. The entire paragraph, though, is “Normal.”</w:t>
       </w:r>
@@ -158,7 +182,14 @@
       </w:pPr>
       <w:r>
         <w:tab/>
-        <w:t>i.</w:t>
+      </w:r>
+      <w:proofErr w:type="spellStart"/>
+      <w:r>
+        <w:t>i</w:t>
+      </w:r>
+      <w:proofErr w:type="spellEnd"/>
+      <w:r>
+        <w:t>.</w:t>
       </w:r>
       <w:r>
         <w:tab/>
@@ -410,7 +441,23 @@
           <w:sz w:val="20"/>
           <w:szCs w:val="16"/>
         </w:rPr>
-        <w:t>(Boston: NEHGS, 2014). Thanks to Helen Schatvet Ullmann, who inspired these instructions with her helpful online article “Register Style Template: A Template and Suggestions for Writing in Register Style in Microsoft Word,” online at AmericanAncestors.org/register-template. This footnote text style is applied automatically.</w:t>
+        <w:t xml:space="preserve">(Boston: NEHGS, 2014). Thanks to Helen </w:t>
+      </w:r>
+      <w:proofErr w:type="spellStart"/>
+      <w:r>
+        <w:rPr>
+          <w:sz w:val="20"/>
+          <w:szCs w:val="16"/>
+        </w:rPr>
+        <w:t>Schatvet</w:t>
+      </w:r>
+      <w:proofErr w:type="spellEnd"/>
+      <w:r>
+        <w:rPr>
+          <w:sz w:val="20"/>
+          <w:szCs w:val="16"/>
+        </w:rPr>
+        <w:t xml:space="preserve"> Ullmann, who inspired these instructions with her helpful online article “Register Style Template: A Template and Suggestions for Writing in Register Style in Microsoft Word,” online at AmericanAncestors.org/register-template. This footnote text style is applied automatically.</w:t>
       </w:r>
     </w:p>
     <w:sectPr>
@@ -691,7 +738,7 @@
   <w:abstractNum w:abstractNumId="1" w15:restartNumberingAfterBreak="0">
     <w:nsid w:val="FFFFFF7C"/>
     <w:multiLevelType w:val="singleLevel"/>
-    <w:tmpl w:val="2AE29ED8"/>
+    <w:tmpl w:val="740EA0B0"/>
     <w:lvl w:ilvl="0">
       <w:start w:val="1"/>
       <w:numFmt w:val="decimal"/>
@@ -708,7 +755,7 @@
   <w:abstractNum w:abstractNumId="2" w15:restartNumberingAfterBreak="0">
     <w:nsid w:val="FFFFFF7D"/>
     <w:multiLevelType w:val="singleLevel"/>
-    <w:tmpl w:val="DB96CAC2"/>
+    <w:tmpl w:val="2744DCCE"/>
     <w:lvl w:ilvl="0">
       <w:start w:val="1"/>
       <w:numFmt w:val="decimal"/>
@@ -725,7 +772,7 @@
   <w:abstractNum w:abstractNumId="3" w15:restartNumberingAfterBreak="0">
     <w:nsid w:val="FFFFFF7E"/>
     <w:multiLevelType w:val="singleLevel"/>
-    <w:tmpl w:val="C15C7714"/>
+    <w:tmpl w:val="EB3057F0"/>
     <w:lvl w:ilvl="0">
       <w:start w:val="1"/>
       <w:numFmt w:val="decimal"/>
@@ -742,7 +789,7 @@
   <w:abstractNum w:abstractNumId="4" w15:restartNumberingAfterBreak="0">
     <w:nsid w:val="FFFFFF7F"/>
     <w:multiLevelType w:val="singleLevel"/>
-    <w:tmpl w:val="D6980C6A"/>
+    <w:tmpl w:val="EA7AEEB2"/>
     <w:lvl w:ilvl="0">
       <w:start w:val="1"/>
       <w:numFmt w:val="decimal"/>
@@ -759,7 +806,7 @@
   <w:abstractNum w:abstractNumId="5" w15:restartNumberingAfterBreak="0">
     <w:nsid w:val="FFFFFF80"/>
     <w:multiLevelType w:val="singleLevel"/>
-    <w:tmpl w:val="85F8FF8A"/>
+    <w:tmpl w:val="ADB6C7CA"/>
     <w:lvl w:ilvl="0">
       <w:start w:val="1"/>
       <w:numFmt w:val="bullet"/>
@@ -779,7 +826,7 @@
   <w:abstractNum w:abstractNumId="6" w15:restartNumberingAfterBreak="0">
     <w:nsid w:val="FFFFFF81"/>
     <w:multiLevelType w:val="singleLevel"/>
-    <w:tmpl w:val="583E99B6"/>
+    <w:tmpl w:val="5920A822"/>
     <w:lvl w:ilvl="0">
       <w:start w:val="1"/>
       <w:numFmt w:val="bullet"/>
@@ -799,7 +846,7 @@
   <w:abstractNum w:abstractNumId="7" w15:restartNumberingAfterBreak="0">
     <w:nsid w:val="FFFFFF82"/>
     <w:multiLevelType w:val="singleLevel"/>
-    <w:tmpl w:val="A7B09DE2"/>
+    <w:tmpl w:val="DE4E03F6"/>
     <w:lvl w:ilvl="0">
       <w:start w:val="1"/>
       <w:numFmt w:val="bullet"/>
@@ -819,7 +866,7 @@
   <w:abstractNum w:abstractNumId="8" w15:restartNumberingAfterBreak="0">
     <w:nsid w:val="FFFFFF83"/>
     <w:multiLevelType w:val="singleLevel"/>
-    <w:tmpl w:val="A1FE317C"/>
+    <w:tmpl w:val="A5647236"/>
     <w:lvl w:ilvl="0">
       <w:start w:val="1"/>
       <w:numFmt w:val="bullet"/>
@@ -839,7 +886,7 @@
   <w:abstractNum w:abstractNumId="9" w15:restartNumberingAfterBreak="0">
     <w:nsid w:val="FFFFFF88"/>
     <w:multiLevelType w:val="singleLevel"/>
-    <w:tmpl w:val="ECFC226C"/>
+    <w:tmpl w:val="4E2E8AD0"/>
     <w:lvl w:ilvl="0">
       <w:start w:val="1"/>
       <w:numFmt w:val="decimal"/>
@@ -856,7 +903,7 @@
   <w:abstractNum w:abstractNumId="10" w15:restartNumberingAfterBreak="0">
     <w:nsid w:val="FFFFFF89"/>
     <w:multiLevelType w:val="singleLevel"/>
-    <w:tmpl w:val="5BB45EDC"/>
+    <w:tmpl w:val="6E3ED088"/>
     <w:lvl w:ilvl="0">
       <w:start w:val="1"/>
       <w:numFmt w:val="bullet"/>
@@ -1453,7 +1500,7 @@
   <w:style w:type="paragraph" w:default="1" w:styleId="Normal">
     <w:name w:val="Normal"/>
     <w:qFormat/>
-    <w:rsid w:val="00EF1BA5"/>
+    <w:rsid w:val="00350F7B"/>
     <w:pPr>
       <w:jc w:val="both"/>
     </w:pPr>
@@ -1927,10 +1974,9 @@
     <w:name w:val="BodyTextNotes"/>
     <w:basedOn w:val="BodyTextIndent"/>
     <w:qFormat/>
-    <w:rsid w:val="006610FA"/>
+    <w:rsid w:val="00350F7B"/>
     <w:pPr>
       <w:spacing w:line="220" w:lineRule="atLeast"/>
-      <w:ind w:firstLine="0"/>
     </w:pPr>
     <w:rPr>
       <w:sz w:val="22"/>

</xml_diff>